<commit_message>
add save to db logic
</commit_message>
<xml_diff>
--- a/storage/app/public/Contracts.docx
+++ b/storage/app/public/Contracts.docx
@@ -64,7 +64,7 @@
           <w:szCs w:val="20"/>
           <w:lang w:val="uz-Cyrl-UZ"/>
         </w:rPr>
-        <w:t>7777</w:t>
+        <w:t>24</w:t>
       </w:r>
     </w:p>
     <w:p>
@@ -111,7 +111,7 @@
           <w:szCs w:val="20"/>
           <w:lang w:val="uz-Cyrl-UZ"/>
         </w:rPr>
-        <w:t>11.03.2024</w:t>
+        <w:t>12.03.2024</w:t>
       </w:r>
       <w:r>
         <w:rPr>
@@ -186,7 +186,7 @@
           <w:szCs w:val="20"/>
           <w:lang w:val="uz-Cyrl-UZ"/>
         </w:rPr>
-        <w:t>Christine Barron</w:t>
+        <w:t>Illum vero nostrum</w:t>
       </w:r>
       <w:r>
         <w:rPr>
@@ -206,7 +206,7 @@
           <w:szCs w:val="20"/>
           <w:lang w:val="uz-Cyrl-UZ"/>
         </w:rPr>
-        <w:t>Узбекистон Фукароси, паспорти №,AA 7777777  11.06.1982Y Deacon Young     томонидан берилган, Libero nulla et ut q манзилида истиқомат қилувчи, дастур тизими Фойдаланувчиси, логин +1 (549) 848-7665    Бир тарафдан ва OOO "DREAM SUPER SHOP" номидан Устав асосида фаолият юритувчи ва    кейинги ўринларда “Сотувчи – Кредит берувчи” деб номланувчи директор Нурбеков С.Ю. иккинчи тарафдан ушбу шартномани қуйидагилар ҳақида туздик: </w:t>
+        <w:t>Узбекистон Фукароси, паспорти №,AA 7777777  26.09.1971Y Laboriosam aliquid     томонидан берилган, Magna in labore expe манзилида истиқомат қилувчи, дастур тизими Фойдаланувчиси, логин +1 (431) 719-2128    Бир тарафдан ва OOO "DREAM SUPER SHOP" номидан Устав асосида фаолият юритувчи ва    кейинги ўринларда “Сотувчи – Кредит берувчи” деб номланувчи директор Нурбеков С.Ю. иккинчи тарафдан ушбу шартномани қуйидагилар ҳақида туздик: </w:t>
       </w:r>
     </w:p>
     <w:p>
@@ -3490,7 +3490,7 @@
           <w:szCs w:val="20"/>
           <w:lang w:val="en-US" w:eastAsia="en-US"/>
         </w:rPr>
-        <w:t>11.03.2024</w:t>
+        <w:t>12.03.2024</w:t>
       </w:r>
     </w:p>
     <w:p>
@@ -3534,7 +3534,7 @@
           <w:szCs w:val="20"/>
           <w:lang w:val="uz-Cyrl-UZ" w:eastAsia="en-US"/>
         </w:rPr>
-        <w:t>7777-</w:t>
+        <w:t>24-</w:t>
       </w:r>
       <w:r>
         <w:rPr>
@@ -3816,7 +3816,7 @@
                 <w:highlight w:val="yellow"/>
                 <w:lang w:val="en-US"/>
               </w:rPr>
-              <w:t>Cameron Dalton</w:t>
+              <w:t>Corporis id delenit</w:t>
             </w:r>
           </w:p>
         </w:tc>
@@ -3881,7 +3881,7 @@
                 <w:highlight w:val="yellow"/>
                 <w:lang w:val="en-US" w:eastAsia="ru-RU"/>
               </w:rPr>
-              <w:t>895dona</w:t>
+              <w:t>92dona</w:t>
             </w:r>
           </w:p>
         </w:tc>
@@ -3962,7 +3962,7 @@
                 <w:highlight w:val="yellow"/>
                 <w:lang w:eastAsia="ru-RU"/>
               </w:rPr>
-              <w:t>535</w:t>
+              <w:t>13</w:t>
             </w:r>
           </w:p>
         </w:tc>
@@ -4054,7 +4054,7 @@
           <w:szCs w:val="20"/>
           <w:lang w:val="uz-Cyrl-UZ" w:eastAsia="en-US"/>
         </w:rPr>
-        <w:t>11.03.2024</w:t>
+        <w:t>12.03.2024</w:t>
       </w:r>
     </w:p>
     <w:p>
@@ -4098,7 +4098,7 @@
           <w:szCs w:val="20"/>
           <w:lang w:val="uz-Cyrl-UZ" w:eastAsia="en-US"/>
         </w:rPr>
-        <w:t xml:space="preserve">7777-сонли </w:t>
+        <w:t xml:space="preserve">24-сонли </w:t>
       </w:r>
       <w:r>
         <w:rPr>
@@ -4404,7 +4404,7 @@
                 <w:szCs w:val="24"/>
                 <w:lang w:val="en-US"/>
               </w:rPr>
-              <w:t>20.02.1992</w:t>
+              <w:t>30.08.1976</w:t>
             </w:r>
           </w:p>
         </w:tc>
@@ -4443,7 +4443,7 @@
                 <w:szCs w:val="24"/>
                 <w:lang w:val="en-US"/>
               </w:rPr>
-              <w:t>658</w:t>
+              <w:t>10</w:t>
             </w:r>
           </w:p>
         </w:tc>
@@ -4510,7 +4510,7 @@
                 <w:szCs w:val="24"/>
                 <w:lang w:val="en-US"/>
               </w:rPr>
-              <w:t>29.01.1995</w:t>
+              <w:t>13.05.2020</w:t>
             </w:r>
           </w:p>
         </w:tc>
@@ -4548,7 +4548,7 @@
                 <w:szCs w:val="24"/>
                 <w:lang w:val="en-US"/>
               </w:rPr>
-              <w:t>799</w:t>
+              <w:t>45</w:t>
             </w:r>
           </w:p>
         </w:tc>
@@ -4615,7 +4615,7 @@
                 <w:szCs w:val="24"/>
                 <w:lang w:val="en-US"/>
               </w:rPr>
-              <w:t>21.01.2023</w:t>
+              <w:t>26.03.2003</w:t>
             </w:r>
           </w:p>
         </w:tc>
@@ -4653,7 +4653,7 @@
                 <w:szCs w:val="24"/>
                 <w:lang w:val="en-US"/>
               </w:rPr>
-              <w:t>232</w:t>
+              <w:t>16</w:t>
             </w:r>
           </w:p>
         </w:tc>
@@ -4720,7 +4720,7 @@
                 <w:szCs w:val="24"/>
                 <w:lang w:val="en-US"/>
               </w:rPr>
-              <w:t>25.02.1983</w:t>
+              <w:t>24.11.1972</w:t>
             </w:r>
           </w:p>
         </w:tc>
@@ -4758,7 +4758,7 @@
                 <w:szCs w:val="24"/>
                 <w:lang w:val="en-US"/>
               </w:rPr>
-              <w:t>253</w:t>
+              <w:t>100</w:t>
             </w:r>
           </w:p>
         </w:tc>
@@ -4826,7 +4826,7 @@
                 <w:szCs w:val="24"/>
                 <w:lang w:val="en-US"/>
               </w:rPr>
-              <w:t>16.09.1980</w:t>
+              <w:t>26.12.1973</w:t>
             </w:r>
           </w:p>
         </w:tc>
@@ -4864,7 +4864,7 @@
                 <w:szCs w:val="24"/>
                 <w:lang w:val="en-US"/>
               </w:rPr>
-              <w:t>111</w:t>
+              <w:t>81</w:t>
             </w:r>
           </w:p>
         </w:tc>
@@ -4932,7 +4932,7 @@
                 <w:szCs w:val="24"/>
                 <w:lang w:val="en-US"/>
               </w:rPr>
-              <w:t>19.12.1992</w:t>
+              <w:t>04.10.2002</w:t>
             </w:r>
           </w:p>
         </w:tc>
@@ -4970,7 +4970,7 @@
                 <w:szCs w:val="24"/>
                 <w:lang w:val="en-US"/>
               </w:rPr>
-              <w:t>518</w:t>
+              <w:t>20</w:t>
             </w:r>
           </w:p>
         </w:tc>
@@ -5038,7 +5038,7 @@
                 <w:szCs w:val="24"/>
                 <w:lang w:val="en-US"/>
               </w:rPr>
-              <w:t>26.08.2000</w:t>
+              <w:t>30.09.1981</w:t>
             </w:r>
           </w:p>
         </w:tc>
@@ -5076,7 +5076,7 @@
                 <w:szCs w:val="24"/>
                 <w:lang w:val="en-US"/>
               </w:rPr>
-              <w:t>593</w:t>
+              <w:t>67</w:t>
             </w:r>
           </w:p>
         </w:tc>
@@ -5144,7 +5144,7 @@
                 <w:szCs w:val="24"/>
                 <w:lang w:val="en-US"/>
               </w:rPr>
-              <w:t>18.06.2018</w:t>
+              <w:t>24.11.1980</w:t>
             </w:r>
           </w:p>
         </w:tc>
@@ -5182,7 +5182,7 @@
                 <w:szCs w:val="24"/>
                 <w:lang w:val="en-US"/>
               </w:rPr>
-              <w:t>642</w:t>
+              <w:t>89</w:t>
             </w:r>
           </w:p>
         </w:tc>
@@ -5250,7 +5250,7 @@
                 <w:szCs w:val="24"/>
                 <w:lang w:val="en-US"/>
               </w:rPr>
-              <w:t>09.02.2023</w:t>
+              <w:t>21.05.1999</w:t>
             </w:r>
           </w:p>
         </w:tc>
@@ -5288,7 +5288,7 @@
                 <w:szCs w:val="24"/>
                 <w:lang w:val="en-US"/>
               </w:rPr>
-              <w:t>451</w:t>
+              <w:t>18</w:t>
             </w:r>
           </w:p>
         </w:tc>
@@ -5356,7 +5356,7 @@
                 <w:szCs w:val="24"/>
                 <w:lang w:val="en-US"/>
               </w:rPr>
-              <w:t>30.09.1993</w:t>
+              <w:t>09.02.2008</w:t>
             </w:r>
           </w:p>
         </w:tc>
@@ -5394,7 +5394,7 @@
                 <w:szCs w:val="24"/>
                 <w:lang w:val="en-US"/>
               </w:rPr>
-              <w:t>316</w:t>
+              <w:t>48</w:t>
             </w:r>
           </w:p>
         </w:tc>
@@ -5462,7 +5462,7 @@
                 <w:szCs w:val="24"/>
                 <w:lang w:val="en-US"/>
               </w:rPr>
-              <w:t>01.02.2009</w:t>
+              <w:t>30.08.1971</w:t>
             </w:r>
           </w:p>
         </w:tc>
@@ -5500,7 +5500,7 @@
                 <w:szCs w:val="24"/>
                 <w:lang w:val="en-US"/>
               </w:rPr>
-              <w:t>36</w:t>
+              <w:t>15</w:t>
             </w:r>
           </w:p>
         </w:tc>
@@ -5568,7 +5568,7 @@
                 <w:szCs w:val="24"/>
                 <w:lang w:val="en-US"/>
               </w:rPr>
-              <w:t>20.10.2019</w:t>
+              <w:t>08.06.1992</w:t>
             </w:r>
           </w:p>
         </w:tc>
@@ -5606,7 +5606,7 @@
                 <w:szCs w:val="24"/>
                 <w:lang w:val="en-US"/>
               </w:rPr>
-              <w:t>930</w:t>
+              <w:t>32</w:t>
             </w:r>
           </w:p>
         </w:tc>
@@ -5733,7 +5733,7 @@
                 <w:szCs w:val="20"/>
                 <w:lang w:val="uz-Cyrl-UZ"/>
               </w:rPr>
-              <w:t xml:space="preserve"> Christine Barron</w:t>
+              <w:t xml:space="preserve"> Illum vero nostrum</w:t>
             </w:r>
           </w:p>
           <w:p>
@@ -5808,7 +5808,7 @@
                 <w:szCs w:val="20"/>
                 <w:lang w:val="uz-Cyrl-UZ"/>
               </w:rPr>
-              <w:t xml:space="preserve"> Deacon Young</w:t>
+              <w:t xml:space="preserve"> Laboriosam aliquid</w:t>
             </w:r>
           </w:p>
           <w:p>
@@ -5842,7 +5842,7 @@
                 <w:szCs w:val="20"/>
                 <w:lang w:val="uz-Cyrl-UZ"/>
               </w:rPr>
-              <w:t xml:space="preserve"> 11.06.1982Y</w:t>
+              <w:t xml:space="preserve"> 26.09.1971Y</w:t>
             </w:r>
           </w:p>
           <w:p>
@@ -5872,7 +5872,7 @@
                 <w:szCs w:val="20"/>
                 <w:lang w:val="uz-Cyrl-UZ"/>
               </w:rPr>
-              <w:t xml:space="preserve"> Libero nulla et ut q</w:t>
+              <w:t xml:space="preserve"> Magna in labore expe</w:t>
             </w:r>
           </w:p>
           <w:p>
@@ -5893,7 +5893,7 @@
                 <w:szCs w:val="20"/>
                 <w:lang w:val="uz-Cyrl-UZ"/>
               </w:rPr>
-              <w:t>Autem sit animi ni.</w:t>
+              <w:t>Et non dolorum sunt.</w:t>
             </w:r>
           </w:p>
           <w:p>
@@ -6344,7 +6344,7 @@
           <w:color w:val="000000"/>
           <w:lang w:val="uz-Cyrl-UZ"/>
         </w:rPr>
-        <w:t>_____________, Ўзбекистон Республикасининг фуқароси, паспорти № _____________, _____________ да _____________ томонидан берилган, _____________ манзилида истиқомат қилувчи ва кейинги ўринларда “Кафил” деб номланувчи, бир тарафдан, (eSavdo фойдаланувчисининг Ф.И.Ш.) XUJAKELDIYEVA SHAXLO XOLBEKOVNA, Ўзбекистон Республикасининг фуқароси, паспорти № AA 3227463, 25.10.2013 да Wynne Talleyтомонидан берилган,Sirdaryo viloyati Sirdaryo tumani SIRDARYO VILOYATI SIRDARYO TUMANI O`ZBEKISTON SIU DEXQONOBOD MAHALLASI HAMKOR KO`CHASI 2-UY манзилида истиқомат қилувчи ва кейинги ўринларда “Харидор-Қарз олувчи” деб номланувчи иккинчи тарафдан, ҳамда, OOO "SIRDARYO-KREDIT-BIZNES" номидан Устав асосида фаолият юритувчи ва кейинги ўринларда “Сотувчи – Кредит берувчи” деб номланувчи директор Қураматов А.А.. учинчи тарафдан (кейинги ўринларда биргаликда – “Тарафлар”) ушбу шартномани қуйидагилар ҳақида тузди:</w:t>
+        <w:t>_____________, Ўзбекистон Республикасининг фуқароси, паспорти № _____________, _____________ да _____________ томонидан берилган, _____________ манзилида истиқомат қилувчи ва кейинги ўринларда “Кафил” деб номланувчи, бир тарафдан, (eSavdo фойдаланувчисининг Ф.И.Ш.) XUJAKELDIYEVA SHAXLO XOLBEKOVNA, Ўзбекистон Республикасининг фуқароси, паспорти № AA 3227463, 25.10.2013 да Voluptas elit cumquтомонидан берилган,Sirdaryo viloyati Sirdaryo tumani SIRDARYO VILOYATI SIRDARYO TUMANI O`ZBEKISTON SIU DEXQONOBOD MAHALLASI HAMKOR KO`CHASI 2-UY манзилида истиқомат қилувчи ва кейинги ўринларда “Харидор-Қарз олувчи” деб номланувчи иккинчи тарафдан, ҳамда, OOO "SIRDARYO-KREDIT-BIZNES" номидан Устав асосида фаолият юритувчи ва кейинги ўринларда “Сотувчи – Кредит берувчи” деб номланувчи директор Қураматов А.А.. учинчи тарафдан (кейинги ўринларда биргаликда – “Тарафлар”) ушбу шартномани қуйидагилар ҳақида тузди:</w:t>
       </w:r>
     </w:p>
     <w:p>
@@ -8086,7 +8086,7 @@
                 <w:szCs w:val="20"/>
                 <w:lang w:val="en-US"/>
               </w:rPr>
-              <w:t>Odette Harrell</w:t>
+              <w:t>Perspiciatis quibus</w:t>
             </w:r>
           </w:p>
           <w:p>
@@ -8156,7 +8156,7 @@
                 <w:szCs w:val="20"/>
                 <w:lang w:val="uz-Cyrl-UZ"/>
               </w:rPr>
-              <w:t>Wynne Talley</w:t>
+              <w:t>Voluptas elit cumqu</w:t>
             </w:r>
           </w:p>
           <w:p>
@@ -8190,7 +8190,7 @@
                 <w:szCs w:val="20"/>
                 <w:lang w:val="uz-Cyrl-UZ"/>
               </w:rPr>
-              <w:t xml:space="preserve">11.06.1982  </w:t>
+              <w:t xml:space="preserve">26.09.1971  </w:t>
             </w:r>
           </w:p>
           <w:p>
@@ -8220,7 +8220,7 @@
                 <w:szCs w:val="20"/>
                 <w:lang w:val="uz-Cyrl-UZ"/>
               </w:rPr>
-              <w:t>Velit eos odio dolo</w:t>
+              <w:t>Consequat At deleni</w:t>
             </w:r>
           </w:p>
           <w:p>
@@ -8241,7 +8241,7 @@
                 <w:szCs w:val="20"/>
                 <w:lang w:val="uz-Cyrl-UZ"/>
               </w:rPr>
-              <w:t>Totam et deleniti ma.</w:t>
+              <w:t>Facere tempore prae.</w:t>
             </w:r>
           </w:p>
           <w:p>
@@ -8323,7 +8323,7 @@
           <w:szCs w:val="24"/>
           <w:lang w:val="en-US"/>
         </w:rPr>
-        <w:t>11.03.2024-</w:t>
+        <w:t>12.03.2024-</w:t>
       </w:r>
       <w:r>
         <w:rPr>
@@ -8345,7 +8345,7 @@
           <w:szCs w:val="24"/>
           <w:lang w:val="en-US"/>
         </w:rPr>
-        <w:t>7777-</w:t>
+        <w:t>24-</w:t>
       </w:r>
       <w:r>
         <w:rPr>
@@ -8675,7 +8675,7 @@
                 <w:highlight w:val="yellow"/>
                 <w:lang w:val="en-US"/>
               </w:rPr>
-              <w:t>Cameron Dalton</w:t>
+              <w:t>Corporis id delenit</w:t>
             </w:r>
           </w:p>
         </w:tc>
@@ -8740,7 +8740,7 @@
                 <w:highlight w:val="yellow"/>
                 <w:lang w:val="en-US" w:eastAsia="ru-RU"/>
               </w:rPr>
-              <w:t>895dona</w:t>
+              <w:t>92dona</w:t>
             </w:r>
           </w:p>
         </w:tc>
@@ -8821,7 +8821,7 @@
                 <w:highlight w:val="yellow"/>
                 <w:lang w:eastAsia="ru-RU"/>
               </w:rPr>
-              <w:t>535</w:t>
+              <w:t>13</w:t>
             </w:r>
           </w:p>
         </w:tc>
@@ -9134,7 +9134,7 @@
                 <w:szCs w:val="20"/>
                 <w:lang w:val="uz-Cyrl-UZ"/>
               </w:rPr>
-              <w:t xml:space="preserve"> Christine Barron</w:t>
+              <w:t xml:space="preserve"> Illum vero nostrum</w:t>
             </w:r>
           </w:p>
           <w:p>
@@ -9209,7 +9209,7 @@
                 <w:szCs w:val="20"/>
                 <w:lang w:val="uz-Cyrl-UZ"/>
               </w:rPr>
-              <w:t xml:space="preserve"> Deacon Young</w:t>
+              <w:t xml:space="preserve"> Laboriosam aliquid</w:t>
             </w:r>
           </w:p>
           <w:p>
@@ -9243,7 +9243,7 @@
                 <w:szCs w:val="20"/>
                 <w:lang w:val="uz-Cyrl-UZ"/>
               </w:rPr>
-              <w:t xml:space="preserve"> 11.06.1982Y</w:t>
+              <w:t xml:space="preserve"> 26.09.1971Y</w:t>
             </w:r>
           </w:p>
           <w:p>
@@ -9273,7 +9273,7 @@
                 <w:szCs w:val="20"/>
                 <w:lang w:val="uz-Cyrl-UZ"/>
               </w:rPr>
-              <w:t xml:space="preserve"> Libero nulla et ut q</w:t>
+              <w:t xml:space="preserve"> Magna in labore expe</w:t>
             </w:r>
           </w:p>
           <w:p>
@@ -9294,7 +9294,7 @@
                 <w:szCs w:val="20"/>
                 <w:lang w:val="uz-Cyrl-UZ"/>
               </w:rPr>
-              <w:t>Autem sit animi ni.</w:t>
+              <w:t>Et non dolorum sunt.</w:t>
             </w:r>
           </w:p>
           <w:p>

</xml_diff>